<commit_message>
This updated the database to the ONE ON VERCEL
</commit_message>
<xml_diff>
--- a/Methodology.docx
+++ b/Methodology.docx
@@ -15,15 +15,19 @@
     </w:p>
     <w:p>
       <w:r>
-        <w:t>1.2. Data Cleaning and Processing</w:t>
-      </w:r>
-    </w:p>
-    <w:p>
-      <w:r>
-        <w:t>The raw data collected from GPS required cleaning and processing to ensure its suitability for database integration and map visualization. This involved</w:t>
-      </w:r>
-      <w:r>
-        <w:t xml:space="preserve"> the following processes:</w:t>
+        <w:t xml:space="preserve">1.2. </w:t>
+      </w:r>
+      <w:r>
+        <w:rPr>
+          <w:b/>
+          <w:bCs/>
+        </w:rPr>
+        <w:t>Data Cleaning and Processing</w:t>
+      </w:r>
+    </w:p>
+    <w:p>
+      <w:r>
+        <w:t>The raw data collected from GPS required cleaning and processing to ensure its suitability for database integration and map visualization. This involved the following processes:</w:t>
       </w:r>
     </w:p>
     <w:p>
@@ -158,11 +162,11 @@
     </w:p>
     <w:p>
       <w:r>
-        <w:t>The p</w:t>
-      </w:r>
-      <w:proofErr w:type="spellStart"/>
-      <w:r>
-        <w:t>ostGIS</w:t>
+        <w:t xml:space="preserve">The </w:t>
+      </w:r>
+      <w:proofErr w:type="spellStart"/>
+      <w:r>
+        <w:t>postGIS</w:t>
       </w:r>
       <w:proofErr w:type="spellEnd"/>
       <w:r>
@@ -199,6 +203,11 @@
     <w:p/>
     <w:p>
       <w:r>
+        <w:t>THE WEB MMAPPING PROCESS</w:t>
+      </w:r>
+    </w:p>
+    <w:p>
+      <w:r>
         <w:t xml:space="preserve">The data was read to the web map application through a </w:t>
       </w:r>
       <w:proofErr w:type="spellStart"/>
@@ -215,7 +224,7 @@
       </w:r>
       <w:proofErr w:type="spellEnd"/>
       <w:r>
-        <w:t>. This is used to execute a python file in the local web server (</w:t>
+        <w:t>. This is used to execute a python file in the web server (</w:t>
       </w:r>
       <w:proofErr w:type="spellStart"/>
       <w:r>
@@ -228,7 +237,10 @@
     </w:p>
     <w:p>
       <w:r>
-        <w:t xml:space="preserve">This python file connects to the database through the python </w:t>
+        <w:t>This python file connects to the database through the</w:t>
+      </w:r>
+      <w:r>
+        <w:t xml:space="preserve"> </w:t>
       </w:r>
       <w:proofErr w:type="spellStart"/>
       <w:r>
@@ -236,6 +248,12 @@
       </w:r>
       <w:proofErr w:type="spellEnd"/>
       <w:r>
+        <w:t xml:space="preserve"> </w:t>
+      </w:r>
+      <w:r>
+        <w:t>python</w:t>
+      </w:r>
+      <w:r>
         <w:t xml:space="preserve"> package. This facilitates the connection to the database and executes queries on the database.</w:t>
       </w:r>
     </w:p>
@@ -249,15 +267,195 @@
       </w:r>
       <w:proofErr w:type="spellEnd"/>
       <w:r>
+        <w:t xml:space="preserve"> data format.</w:t>
+      </w:r>
+    </w:p>
+    <w:p>
+      <w:r>
+        <w:t xml:space="preserve">For example; during the retrieval of all hostels during the initialization of the map, the ajax function is used to execute a python function that connects to and query the database to return all </w:t>
+      </w:r>
+      <w:r>
+        <w:t xml:space="preserve">features (hostels) as a </w:t>
+      </w:r>
+      <w:proofErr w:type="spellStart"/>
+      <w:r>
+        <w:t>geojson</w:t>
+      </w:r>
+      <w:proofErr w:type="spellEnd"/>
+      <w:r>
+        <w:t xml:space="preserve">. The </w:t>
+      </w:r>
+      <w:proofErr w:type="spellStart"/>
+      <w:r>
+        <w:t>geojson</w:t>
+      </w:r>
+      <w:proofErr w:type="spellEnd"/>
+      <w:r>
+        <w:t xml:space="preserve"> data is then used by leaflet to </w:t>
+      </w:r>
+      <w:proofErr w:type="spellStart"/>
+      <w:r>
+        <w:t>ceate</w:t>
+      </w:r>
+      <w:proofErr w:type="spellEnd"/>
+      <w:r>
+        <w:t xml:space="preserve"> a visualization</w:t>
+      </w:r>
+    </w:p>
+    <w:p>
+      <w:r>
+        <w:t xml:space="preserve">For the </w:t>
+      </w:r>
+      <w:proofErr w:type="spellStart"/>
+      <w:r>
+        <w:t>inital</w:t>
+      </w:r>
+      <w:proofErr w:type="spellEnd"/>
+      <w:r>
+        <w:t xml:space="preserve"> query, this </w:t>
+      </w:r>
+      <w:proofErr w:type="gramStart"/>
+      <w:r>
+        <w:t>query  text</w:t>
+      </w:r>
+      <w:proofErr w:type="gramEnd"/>
+      <w:r>
+        <w:t xml:space="preserve"> was used </w:t>
+      </w:r>
+    </w:p>
+    <w:p>
+      <w:pPr>
+        <w:jc w:val="center"/>
+      </w:pPr>
+      <w:r>
+        <w:t>‘’’</w:t>
+      </w:r>
+      <w:r>
+        <w:t xml:space="preserve">SELECT name, </w:t>
+      </w:r>
+      <w:proofErr w:type="spellStart"/>
+      <w:r>
+        <w:t>ST_AsGeoJSON</w:t>
+      </w:r>
+      <w:proofErr w:type="spellEnd"/>
+      <w:r>
+        <w:t>(</w:t>
+      </w:r>
+      <w:proofErr w:type="spellStart"/>
+      <w:r>
+        <w:t>geom</w:t>
+      </w:r>
+      <w:proofErr w:type="spellEnd"/>
+      <w:r>
+        <w:t xml:space="preserve">) as </w:t>
+      </w:r>
+      <w:proofErr w:type="spellStart"/>
+      <w:r>
+        <w:t>geom</w:t>
+      </w:r>
+      <w:proofErr w:type="spellEnd"/>
+    </w:p>
+    <w:p>
+      <w:pPr>
+        <w:jc w:val="center"/>
+      </w:pPr>
+      <w:r>
+        <w:lastRenderedPageBreak/>
+        <w:t>FROM hostels;</w:t>
+      </w:r>
+      <w:r>
+        <w:t>’’’</w:t>
+      </w:r>
+    </w:p>
+    <w:p>
+      <w:r>
+        <w:t>For querying the database when the search button is pressed, the following query was applied;</w:t>
+      </w:r>
+    </w:p>
+    <w:p>
+      <w:pPr>
+        <w:jc w:val="center"/>
+      </w:pPr>
+      <w:r>
+        <w:t>‘’’</w:t>
+      </w:r>
+      <w:r>
+        <w:t xml:space="preserve">SELECT Name, </w:t>
+      </w:r>
+      <w:proofErr w:type="spellStart"/>
+      <w:r>
+        <w:t>ST_AsGeoJSON</w:t>
+      </w:r>
+      <w:proofErr w:type="spellEnd"/>
+      <w:r>
+        <w:t>(</w:t>
+      </w:r>
+      <w:proofErr w:type="spellStart"/>
+      <w:r>
+        <w:t>geom</w:t>
+      </w:r>
+      <w:proofErr w:type="spellEnd"/>
+      <w:r>
+        <w:t xml:space="preserve">) as </w:t>
+      </w:r>
+      <w:proofErr w:type="spellStart"/>
+      <w:r>
+        <w:t>geom</w:t>
+      </w:r>
+      <w:proofErr w:type="spellEnd"/>
+      <w:r>
+        <w:t xml:space="preserve"> FROM hostels</w:t>
+      </w:r>
+    </w:p>
+    <w:p>
+      <w:pPr>
+        <w:jc w:val="center"/>
+      </w:pPr>
+      <w:r>
+        <w:t>WHERE Name = %s''', (name,)</w:t>
+      </w:r>
+      <w:r>
+        <w:t>’’’</w:t>
+      </w:r>
+    </w:p>
+    <w:p>
+      <w:r>
+        <w:t>Where name is the name</w:t>
+      </w:r>
+      <w:r>
+        <w:t xml:space="preserve"> that</w:t>
+      </w:r>
+      <w:r>
+        <w:t xml:space="preserve"> the user enters on the search bar.</w:t>
+      </w:r>
+    </w:p>
+    <w:p>
+      <w:r>
+        <w:t xml:space="preserve">The routing was carried out using the open route service (ORS) </w:t>
+      </w:r>
+      <w:proofErr w:type="spellStart"/>
+      <w:r>
+        <w:t>api</w:t>
+      </w:r>
+      <w:proofErr w:type="spellEnd"/>
+      <w:r>
+        <w:t xml:space="preserve">. The ORS </w:t>
+      </w:r>
+      <w:proofErr w:type="spellStart"/>
+      <w:r>
+        <w:t>api</w:t>
+      </w:r>
+      <w:proofErr w:type="spellEnd"/>
+      <w:r>
+        <w:t xml:space="preserve"> uses a road network dataset from the open street map (OSM) as the network dataset used for the routing. The RS requires connecting with an API key and this was gotten after signing up on the website. After the ORS connection in the python script for routing, a route was created, passing some necessary inputs</w:t>
+      </w:r>
+      <w:r>
         <w:t>.</w:t>
       </w:r>
     </w:p>
     <w:p>
       <w:r>
-        <w:t xml:space="preserve">For example; during the retrieval of all hostels during the initialization of the map, the ajax function is used to execute a python function that connects to and query the database to return all </w:t>
-      </w:r>
-      <w:r>
-        <w:t xml:space="preserve">features (hostels) as a </w:t>
+        <w:t xml:space="preserve">The resulting route was also converted to a </w:t>
       </w:r>
       <w:proofErr w:type="spellStart"/>
       <w:r>
@@ -265,490 +463,357 @@
       </w:r>
       <w:proofErr w:type="spellEnd"/>
       <w:r>
+        <w:t xml:space="preserve"> data, read through ajax and a layer </w:t>
+      </w:r>
+      <w:r>
+        <w:t>would be</w:t>
+      </w:r>
+      <w:r>
+        <w:t xml:space="preserve"> create</w:t>
+      </w:r>
+      <w:r>
+        <w:t xml:space="preserve">d </w:t>
+      </w:r>
+      <w:r>
+        <w:t>from it.</w:t>
+      </w:r>
+    </w:p>
+    <w:p/>
+    <w:p>
+      <w:pPr>
+        <w:rPr>
+          <w:b/>
+          <w:bCs/>
+        </w:rPr>
+      </w:pPr>
+      <w:r>
+        <w:rPr>
+          <w:b/>
+          <w:bCs/>
+        </w:rPr>
+        <w:t>Web Development and Integration</w:t>
+      </w:r>
+    </w:p>
+    <w:p>
+      <w:r>
+        <w:t xml:space="preserve">The user interface of the hostel navigation system was developed using HTML, CSS, and JavaScript, ensuring a responsive and user-friendly design. The interface includes a map display, search bar, </w:t>
+      </w:r>
+      <w:r>
+        <w:t xml:space="preserve">current location button and </w:t>
+      </w:r>
+      <w:r>
+        <w:t>route</w:t>
+      </w:r>
+      <w:r>
+        <w:t xml:space="preserve"> calculation button</w:t>
+      </w:r>
+      <w:r>
+        <w:t>. CSS was used to style the elements, providing a visually appealing and consistent design across different devices and screen sizes.</w:t>
+      </w:r>
+    </w:p>
+    <w:p>
+      <w:r>
+        <w:t xml:space="preserve">Leaflet.js, a popular open-source JavaScript library for interactive maps, was chosen to render the campus map and display hostel locations. </w:t>
+      </w:r>
+      <w:proofErr w:type="spellStart"/>
+      <w:r>
+        <w:t>Leaflet.js's</w:t>
+      </w:r>
+      <w:proofErr w:type="spellEnd"/>
+      <w:r>
+        <w:t xml:space="preserve"> lightweight nature and extensive plugin ecosystem made it ideal for this project. The map was initialized with multiple base layers (e.g., Google Streets, Google Hybrid, and Google Satellite), allowing users to switch between different views depending on their preference.</w:t>
+      </w:r>
+    </w:p>
+    <w:p>
+      <w:r>
+        <w:t xml:space="preserve">The data containing hostel locations was integrated into the map using </w:t>
+      </w:r>
+      <w:proofErr w:type="spellStart"/>
+      <w:r>
+        <w:t>Leaflet.js's</w:t>
+      </w:r>
+      <w:proofErr w:type="spellEnd"/>
+      <w:r>
+        <w:t xml:space="preserve"> native support for </w:t>
+      </w:r>
+      <w:proofErr w:type="spellStart"/>
+      <w:r>
+        <w:t>GeoJSON</w:t>
+      </w:r>
+      <w:proofErr w:type="spellEnd"/>
+      <w:r>
+        <w:t xml:space="preserve"> layers.</w:t>
+      </w:r>
+      <w:r>
+        <w:t xml:space="preserve"> The </w:t>
+      </w:r>
+      <w:proofErr w:type="spellStart"/>
+      <w:r>
+        <w:t>GeoJSON</w:t>
+      </w:r>
+      <w:proofErr w:type="spellEnd"/>
+      <w:r>
+        <w:t xml:space="preserve"> data is provided from the ajax function that communicates with a server to retrieve data from the database. </w:t>
+      </w:r>
+      <w:r>
+        <w:t xml:space="preserve"> </w:t>
+      </w:r>
+      <w:r>
+        <w:t>The</w:t>
+      </w:r>
+      <w:r>
+        <w:t xml:space="preserve"> hostel</w:t>
+      </w:r>
+      <w:r>
+        <w:t>s</w:t>
+      </w:r>
+      <w:r>
+        <w:t xml:space="preserve"> w</w:t>
+      </w:r>
+      <w:r>
+        <w:t>ere</w:t>
+      </w:r>
+      <w:r>
+        <w:t xml:space="preserve"> represented by </w:t>
+      </w:r>
+      <w:r>
+        <w:t>points</w:t>
+      </w:r>
+      <w:r>
+        <w:t>.</w:t>
+      </w:r>
+      <w:r>
+        <w:t xml:space="preserve"> Popups were added to the markers to display information about each hostel when clicked.</w:t>
+      </w:r>
+    </w:p>
+    <w:p>
+      <w:pPr>
+        <w:rPr>
+          <w:b/>
+          <w:bCs/>
+        </w:rPr>
+      </w:pPr>
+      <w:r>
+        <w:rPr>
+          <w:b/>
+          <w:bCs/>
+        </w:rPr>
+        <w:t>Implementing Search</w:t>
+      </w:r>
+      <w:r>
+        <w:rPr>
+          <w:b/>
+          <w:bCs/>
+        </w:rPr>
+        <w:t>,</w:t>
+      </w:r>
+      <w:r>
+        <w:rPr>
+          <w:b/>
+          <w:bCs/>
+        </w:rPr>
+        <w:t xml:space="preserve"> Suggestion Features</w:t>
+      </w:r>
+      <w:r>
+        <w:rPr>
+          <w:b/>
+          <w:bCs/>
+        </w:rPr>
+        <w:t xml:space="preserve"> and location tracking</w:t>
+      </w:r>
+    </w:p>
+    <w:p>
+      <w:r>
+        <w:t>The search functionality was a key component of the hostel navigation system, allowing users to find specific hostels by name. This was implemented using Python Common Gateway Interface (CGI) scripts, which interacted with the PostgreSQL database to retrieve the relevant hostel data. The `search.py` script was designed to handle both exact and partial matches, ensuring flexibility in the search process.</w:t>
+      </w:r>
+    </w:p>
+    <w:p>
+      <w:r>
+        <w:t>To enhance the search experience, real-time search suggestions were implemented using AJAX for asynchronous data retrieval and the `</w:t>
+      </w:r>
+      <w:proofErr w:type="spellStart"/>
+      <w:r>
+        <w:t>fuzzywuzzy</w:t>
+      </w:r>
+      <w:proofErr w:type="spellEnd"/>
+      <w:r>
+        <w:t>` Python library for fuzzy string matching. As users typed in the search bar, AJAX requests were sent to the server to retrieve potential matches, which were then displayed as suggestions in a dropdown list. This approach significantly improved the usability of the search feature, particularly for users unsure of exact hostel names.</w:t>
+      </w:r>
+    </w:p>
+    <w:p>
+      <w:r>
+        <w:t xml:space="preserve">Once a user selected a search result, the corresponding hostel's location was highlighted on the map, and the map view was automatically adjusted to </w:t>
+      </w:r>
+      <w:proofErr w:type="spellStart"/>
+      <w:r>
+        <w:t>center</w:t>
+      </w:r>
+      <w:proofErr w:type="spellEnd"/>
+      <w:r>
+        <w:t xml:space="preserve"> on the hostel. This was achieved by passing </w:t>
+      </w:r>
+      <w:r>
+        <w:lastRenderedPageBreak/>
+        <w:t>the selected hostel's coordinates from the CGI script to the Leaflet.js map via AJAX, ensuring a seamless and interactive experience.</w:t>
+      </w:r>
+    </w:p>
+    <w:p>
+      <w:r>
+        <w:t>location tracking was implemented to allow users to determine their current position on the map. This feature utilized the browser's Geolocation API, which retrieves the user's current coordinates. The API was integrated into the web application using JavaScript, with fallback mechanisms in place for browsers that do not support geolocation.</w:t>
+      </w:r>
+    </w:p>
+    <w:p>
+      <w:r>
+        <w:t xml:space="preserve">Once the user's location was retrieved, it was displayed on the map with a distinct marker, different from those used for hostel locations. A radius circle was drawn around the marker to indicate the accuracy of the location data. The map was automatically </w:t>
+      </w:r>
+      <w:proofErr w:type="spellStart"/>
+      <w:r>
+        <w:t>centered</w:t>
+      </w:r>
+      <w:proofErr w:type="spellEnd"/>
+      <w:r>
+        <w:t xml:space="preserve"> on the user's location through a custom function, providing a clear view of their position relative to nearby hostels.</w:t>
+      </w:r>
+    </w:p>
+    <w:p>
+      <w:pPr>
+        <w:rPr>
+          <w:b/>
+          <w:bCs/>
+        </w:rPr>
+      </w:pPr>
+      <w:r>
+        <w:rPr>
+          <w:b/>
+          <w:bCs/>
+        </w:rPr>
+        <w:t xml:space="preserve">Route Planning with </w:t>
+      </w:r>
+      <w:proofErr w:type="spellStart"/>
+      <w:r>
+        <w:rPr>
+          <w:b/>
+          <w:bCs/>
+        </w:rPr>
+        <w:t>OpenRouteService</w:t>
+      </w:r>
+      <w:proofErr w:type="spellEnd"/>
+      <w:r>
+        <w:rPr>
+          <w:b/>
+          <w:bCs/>
+        </w:rPr>
+        <w:t xml:space="preserve"> (ORS)</w:t>
+      </w:r>
+    </w:p>
+    <w:p>
+      <w:r>
+        <w:t xml:space="preserve">Route planning was an essential feature of the hostel navigation system, enabling users to find the shortest path </w:t>
+      </w:r>
+      <w:r>
+        <w:t xml:space="preserve">to take to </w:t>
+      </w:r>
+      <w:proofErr w:type="gramStart"/>
+      <w:r>
+        <w:t>an</w:t>
+      </w:r>
+      <w:proofErr w:type="gramEnd"/>
+      <w:r>
+        <w:t xml:space="preserve"> hostel</w:t>
+      </w:r>
+      <w:r>
         <w:t xml:space="preserve">. The </w:t>
       </w:r>
       <w:proofErr w:type="spellStart"/>
       <w:r>
-        <w:t>geojson</w:t>
-      </w:r>
-      <w:proofErr w:type="spellEnd"/>
-      <w:r>
-        <w:t xml:space="preserve"> data is then used by leaflet to </w:t>
-      </w:r>
-      <w:proofErr w:type="spellStart"/>
-      <w:r>
-        <w:t>ceate</w:t>
-      </w:r>
-      <w:proofErr w:type="spellEnd"/>
-      <w:r>
-        <w:t xml:space="preserve"> a visualization</w:t>
-      </w:r>
-    </w:p>
-    <w:p>
-      <w:r>
-        <w:t xml:space="preserve">For the </w:t>
-      </w:r>
-      <w:proofErr w:type="spellStart"/>
-      <w:r>
-        <w:t>inital</w:t>
-      </w:r>
-      <w:proofErr w:type="spellEnd"/>
-      <w:r>
-        <w:t xml:space="preserve"> query, this </w:t>
-      </w:r>
-      <w:proofErr w:type="gramStart"/>
-      <w:r>
-        <w:t>query  text</w:t>
-      </w:r>
-      <w:proofErr w:type="gramEnd"/>
-      <w:r>
-        <w:t xml:space="preserve"> was used </w:t>
-      </w:r>
-    </w:p>
-    <w:p>
-      <w:pPr>
-        <w:jc w:val="center"/>
-      </w:pPr>
-      <w:r>
-        <w:t>‘’’</w:t>
-      </w:r>
-      <w:r>
-        <w:t xml:space="preserve">SELECT name, </w:t>
-      </w:r>
-      <w:proofErr w:type="spellStart"/>
-      <w:r>
-        <w:t>ST_AsGeoJSON</w:t>
-      </w:r>
-      <w:proofErr w:type="spellEnd"/>
-      <w:r>
-        <w:t>(</w:t>
-      </w:r>
-      <w:proofErr w:type="spellStart"/>
-      <w:r>
-        <w:t>geom</w:t>
-      </w:r>
-      <w:proofErr w:type="spellEnd"/>
-      <w:r>
-        <w:t xml:space="preserve">) as </w:t>
-      </w:r>
-      <w:proofErr w:type="spellStart"/>
-      <w:r>
-        <w:t>geom</w:t>
-      </w:r>
-      <w:proofErr w:type="spellEnd"/>
-    </w:p>
-    <w:p>
-      <w:pPr>
-        <w:jc w:val="center"/>
-      </w:pPr>
-      <w:r>
-        <w:t>FROM hostels;</w:t>
-      </w:r>
-      <w:r>
-        <w:t>’’’</w:t>
-      </w:r>
-    </w:p>
-    <w:p>
-      <w:r>
-        <w:lastRenderedPageBreak/>
-        <w:t>For querying the database when the search button is pressed, the following query was applied;</w:t>
-      </w:r>
-    </w:p>
-    <w:p>
-      <w:pPr>
-        <w:jc w:val="center"/>
-      </w:pPr>
-      <w:r>
-        <w:t>‘’’</w:t>
-      </w:r>
-      <w:r>
-        <w:t xml:space="preserve">SELECT Name, </w:t>
-      </w:r>
-      <w:proofErr w:type="spellStart"/>
-      <w:r>
-        <w:t>ST_AsGeoJSON</w:t>
-      </w:r>
-      <w:proofErr w:type="spellEnd"/>
-      <w:r>
-        <w:t>(</w:t>
-      </w:r>
-      <w:proofErr w:type="spellStart"/>
-      <w:r>
-        <w:t>geom</w:t>
-      </w:r>
-      <w:proofErr w:type="spellEnd"/>
-      <w:r>
-        <w:t xml:space="preserve">) as </w:t>
-      </w:r>
-      <w:proofErr w:type="spellStart"/>
-      <w:r>
-        <w:t>geom</w:t>
-      </w:r>
-      <w:proofErr w:type="spellEnd"/>
-      <w:r>
-        <w:t xml:space="preserve"> FROM hostels</w:t>
-      </w:r>
-    </w:p>
-    <w:p>
-      <w:pPr>
-        <w:jc w:val="center"/>
-      </w:pPr>
-      <w:r>
-        <w:t>WHERE Name = %s''', (name,)</w:t>
-      </w:r>
-      <w:r>
-        <w:t>’’’</w:t>
-      </w:r>
-    </w:p>
-    <w:p>
-      <w:r>
-        <w:t xml:space="preserve">Where name is the </w:t>
-      </w:r>
-      <w:proofErr w:type="gramStart"/>
-      <w:r>
-        <w:t>name</w:t>
-      </w:r>
-      <w:proofErr w:type="gramEnd"/>
-      <w:r>
-        <w:t xml:space="preserve"> the user enters on the search bar.</w:t>
-      </w:r>
-    </w:p>
-    <w:p/>
-    <w:p/>
-    <w:p>
-      <w:r>
-        <w:t xml:space="preserve">The routing was carried out using the open route service (ORS) </w:t>
-      </w:r>
-      <w:proofErr w:type="spellStart"/>
-      <w:r>
-        <w:t>api</w:t>
-      </w:r>
-      <w:proofErr w:type="spellEnd"/>
-      <w:r>
-        <w:t xml:space="preserve">. The ORS </w:t>
-      </w:r>
-      <w:proofErr w:type="spellStart"/>
-      <w:r>
-        <w:t>api</w:t>
-      </w:r>
-      <w:proofErr w:type="spellEnd"/>
-      <w:r>
-        <w:t xml:space="preserve"> uses a road network dataset from the open street map (OSM) as the network dataset used for the routing. The RS requires connecting with an API key and this was gotten after signing up on the website. After the ORS connection in the python script for routing, a route was created, passing some necessary inputs</w:t>
-      </w:r>
+        <w:t>OpenRouteService</w:t>
+      </w:r>
+      <w:proofErr w:type="spellEnd"/>
+      <w:r>
+        <w:t xml:space="preserve"> (ORS) API was used for this purpose, as it provides robust routing capabilities. The ORS client was initialized in the `route.py` Python script, with the project's API key securely stored and managed.</w:t>
+      </w:r>
+    </w:p>
+    <w:p>
+      <w:r>
+        <w:t xml:space="preserve">The route planning algorithm was implemented in Python, utilizing the ORS API to calculate the </w:t>
+      </w:r>
+      <w:r>
+        <w:t>best</w:t>
+      </w:r>
+      <w:r>
+        <w:t xml:space="preserve"> route </w:t>
+      </w:r>
+      <w:r>
+        <w:t>to navigate to</w:t>
+      </w:r>
+      <w:r>
+        <w:t xml:space="preserve"> hostels. </w:t>
+      </w:r>
+      <w:r>
+        <w:t xml:space="preserve">It takes as input the coordinated of the start and end points, which will be supplied by the search bar or the location </w:t>
+      </w:r>
+      <w:proofErr w:type="spellStart"/>
+      <w:r>
+        <w:t>buton</w:t>
+      </w:r>
+      <w:proofErr w:type="spellEnd"/>
       <w:r>
         <w:t>.</w:t>
       </w:r>
-    </w:p>
-    <w:p>
-      <w:r>
-        <w:t xml:space="preserve">The resulting route was also converted to a </w:t>
-      </w:r>
-      <w:proofErr w:type="spellStart"/>
-      <w:r>
-        <w:t>geojson</w:t>
-      </w:r>
-      <w:proofErr w:type="spellEnd"/>
-      <w:r>
-        <w:t xml:space="preserve"> data, read through ajax and a layer was </w:t>
-      </w:r>
-      <w:proofErr w:type="gramStart"/>
-      <w:r>
-        <w:t>create</w:t>
-      </w:r>
-      <w:proofErr w:type="gramEnd"/>
-      <w:r>
-        <w:t xml:space="preserve"> from it.</w:t>
-      </w:r>
-    </w:p>
-    <w:p/>
-    <w:p>
-      <w:r>
-        <w:t>3. Web Development and Integration</w:t>
-      </w:r>
-    </w:p>
-    <w:p>
-      <w:r>
-        <w:t>3.1. Front-end Design with HTML, CSS, and JavaScript</w:t>
-      </w:r>
-    </w:p>
-    <w:p>
-      <w:r>
-        <w:t>The user interface of the hostel navigation system was developed using HTML, CSS, and JavaScript, ensuring a responsive and user-friendly design. The interface includes a map display, search bar, route planner, and additional information panels. CSS was used to style the elements, providing a visually appealing and consistent design across different devices and screen sizes.</w:t>
-      </w:r>
-    </w:p>
-    <w:p>
-      <w:r>
-        <w:t>3.2. Map Rendering with Leaflet.js</w:t>
-      </w:r>
-    </w:p>
-    <w:p>
-      <w:r>
-        <w:t xml:space="preserve">Leaflet.js, a popular open-source JavaScript library for interactive maps, was chosen to render the campus map and display hostel locations. </w:t>
-      </w:r>
-      <w:proofErr w:type="spellStart"/>
-      <w:r>
-        <w:t>Leaflet.js's</w:t>
-      </w:r>
-      <w:proofErr w:type="spellEnd"/>
-      <w:r>
-        <w:t xml:space="preserve"> lightweight nature and extensive plugin ecosystem made it ideal for this project. The map was initialized with multiple base layers (e.g., Google Streets, Google Hybrid, and Google Satellite), allowing users to switch between different views depending on their preference.</w:t>
-      </w:r>
-    </w:p>
-    <w:p>
-      <w:r>
-        <w:t xml:space="preserve">3.3. Integration of </w:t>
-      </w:r>
-      <w:proofErr w:type="spellStart"/>
-      <w:r>
-        <w:t>GeoJSON</w:t>
-      </w:r>
-      <w:proofErr w:type="spellEnd"/>
-      <w:r>
-        <w:t xml:space="preserve"> Data</w:t>
-      </w:r>
-    </w:p>
-    <w:p>
-      <w:r>
-        <w:t xml:space="preserve">The </w:t>
-      </w:r>
-      <w:proofErr w:type="spellStart"/>
-      <w:r>
-        <w:t>GeoJSON</w:t>
-      </w:r>
-      <w:proofErr w:type="spellEnd"/>
-      <w:r>
-        <w:t xml:space="preserve"> data containing hostel locations was integrated into the map using </w:t>
-      </w:r>
-      <w:proofErr w:type="spellStart"/>
-      <w:r>
-        <w:t>Leaflet.js's</w:t>
-      </w:r>
-      <w:proofErr w:type="spellEnd"/>
-      <w:r>
-        <w:t xml:space="preserve"> native support for </w:t>
-      </w:r>
-      <w:proofErr w:type="spellStart"/>
-      <w:r>
-        <w:t>GeoJSON</w:t>
-      </w:r>
-      <w:proofErr w:type="spellEnd"/>
-      <w:r>
-        <w:t xml:space="preserve"> layers. Each hostel was represented by a marker</w:t>
+      <w:r>
+        <w:t xml:space="preserve"> The script sen</w:t>
+      </w:r>
+      <w:r>
+        <w:t>ds</w:t>
+      </w:r>
+      <w:r>
+        <w:t xml:space="preserve"> the geocoded coordinates to the ORS API, which return</w:t>
+      </w:r>
+      <w:r>
+        <w:t>s</w:t>
+      </w:r>
+      <w:r>
+        <w:t xml:space="preserve"> the route data</w:t>
       </w:r>
       <w:r>
         <w:t>.</w:t>
       </w:r>
-      <w:r>
-        <w:t xml:space="preserve"> Popups were added to the markers to display detailed information about each hostel when clicked.</w:t>
-      </w:r>
-    </w:p>
-    <w:p>
-      <w:r>
-        <w:t>3.4. User Interaction Features</w:t>
-      </w:r>
-    </w:p>
-    <w:p>
-      <w:r>
-        <w:t>Interactive features were implemented to enhance the user experience. These included clickable hostel markers, draggable routes, and a search functionality that allows users to locate specific hostels by name. JavaScript functions were written to handle these interactions, ensuring smooth and intuitive user experience.</w:t>
-      </w:r>
-    </w:p>
-    <w:p>
-      <w:r>
-        <w:t>4. Implementing Search and Suggestion Features</w:t>
-      </w:r>
-    </w:p>
-    <w:p>
-      <w:r>
-        <w:t>4.1. Search Functionality with Python CGI Scripts</w:t>
-      </w:r>
-    </w:p>
-    <w:p>
-      <w:r>
-        <w:lastRenderedPageBreak/>
-        <w:t>The search functionality was a key component of the hostel navigation system, allowing users to find specific hostels by name. This was implemented using Python Common Gateway Interface (CGI) scripts, which interacted with the PostgreSQL database to retrieve the relevant hostel data. The `search.py` script was designed to handle both exact and partial matches, ensuring flexibility in the search process.</w:t>
-      </w:r>
-    </w:p>
-    <w:p>
-      <w:r>
-        <w:t>4.2. Real-time Search Suggestions with AJAX and Fuzzy Matching</w:t>
-      </w:r>
-    </w:p>
-    <w:p>
-      <w:r>
-        <w:t>To enhance the search experience, real-time search suggestions were implemented using AJAX for asynchronous data retrieval and the `</w:t>
-      </w:r>
-      <w:proofErr w:type="spellStart"/>
-      <w:r>
-        <w:t>fuzzywuzzy</w:t>
-      </w:r>
-      <w:proofErr w:type="spellEnd"/>
-      <w:r>
-        <w:t>` Python library for fuzzy string matching. As users typed in the search bar, AJAX requests were sent to the server to retrieve potential matches, which were then displayed as suggestions in a dropdown list. This approach significantly improved the usability of the search feature, particularly for users unsure of exact hostel names.</w:t>
-      </w:r>
-    </w:p>
-    <w:p>
-      <w:r>
-        <w:t>4.3. Displaying Search Results on the Map</w:t>
-      </w:r>
-    </w:p>
-    <w:p>
-      <w:r>
-        <w:t xml:space="preserve">Once a user selected a search result, the corresponding hostel's location was highlighted on the map, and the map view was automatically adjusted to </w:t>
-      </w:r>
-      <w:proofErr w:type="spellStart"/>
-      <w:r>
-        <w:t>center</w:t>
-      </w:r>
-      <w:proofErr w:type="spellEnd"/>
-      <w:r>
-        <w:t xml:space="preserve"> on the hostel. This was achieved by passing the selected hostel's coordinates from the CGI script to the Leaflet.js map via AJAX, ensuring a seamless and interactive experience.</w:t>
-      </w:r>
-    </w:p>
-    <w:p>
-      <w:r>
-        <w:t xml:space="preserve">5. Route Planning with </w:t>
-      </w:r>
-      <w:proofErr w:type="spellStart"/>
-      <w:r>
-        <w:t>OpenRouteService</w:t>
-      </w:r>
-      <w:proofErr w:type="spellEnd"/>
-      <w:r>
-        <w:t xml:space="preserve"> (ORS)</w:t>
-      </w:r>
-    </w:p>
-    <w:p>
-      <w:r>
-        <w:t>5.1. Initializing the ORS Client</w:t>
-      </w:r>
-    </w:p>
-    <w:p>
-      <w:r>
-        <w:t xml:space="preserve">Route planning was an essential feature of the hostel navigation system, enabling users to find the shortest path between two hostels. The </w:t>
-      </w:r>
-      <w:proofErr w:type="spellStart"/>
-      <w:r>
-        <w:t>OpenRouteService</w:t>
-      </w:r>
-      <w:proofErr w:type="spellEnd"/>
-      <w:r>
-        <w:t xml:space="preserve"> (ORS) API was used for this purpose, as it provides robust routing capabilities. The ORS client was initialized in the `route.py` Python script, with the project's API key securely stored and managed.</w:t>
-      </w:r>
-    </w:p>
-    <w:p>
-      <w:r>
-        <w:t>5.2. Implementing the Route Planning Algorithm</w:t>
-      </w:r>
-    </w:p>
-    <w:p>
-      <w:r>
-        <w:t>The route planning algorithm was implemented in Python, utilizing the ORS API to calculate the shortest driving route between two selected hostels. Users could input the names of the start and end hostels, which were then geocoded using the PostgreSQL database. The script sent the geocoded coordinates to the ORS API, which returned the route data, including distance, estimated time, and step-by-step directions.</w:t>
-      </w:r>
-    </w:p>
-    <w:p>
-      <w:r>
-        <w:t>5.3. Displaying Routes on the Map</w:t>
-      </w:r>
-    </w:p>
-    <w:p>
-      <w:r>
-        <w:t>The route data returned by the ORS API was displayed on the map using Leaflet.js. A polyline was drawn on the map to represent the route, with markers indicating the start and end points. Additional information, such as the total distance and estimated travel time, was displayed in an information panel beside the map. The route planning feature was designed to be dynamic, allowing users to drag the start or end markers to adjust the route in real-time.</w:t>
-      </w:r>
-    </w:p>
-    <w:p>
-      <w:r>
-        <w:t>6. Real-time Location Tracking</w:t>
-      </w:r>
-    </w:p>
-    <w:p>
-      <w:r>
-        <w:t>6.1. Geolocation API Integration</w:t>
-      </w:r>
-    </w:p>
-    <w:p>
-      <w:r>
-        <w:t>Real-time location tracking was implemented to allow users to determine their current position on the map. This feature utilized the browser's Geolocation API, which retrieves the user's current coordinates. The API was integrated into the web application using JavaScript, with fallback mechanisms in place for browsers that do not support geolocation.</w:t>
-      </w:r>
-    </w:p>
-    <w:p>
-      <w:r>
-        <w:lastRenderedPageBreak/>
-        <w:t>6.2. Displaying User Location on the Map</w:t>
-      </w:r>
-    </w:p>
-    <w:p>
-      <w:r>
-        <w:t xml:space="preserve">Once the user's location was retrieved, it was displayed on the map with a distinct marker, different from those used for hostel locations. A radius circle was drawn around the marker to indicate the accuracy of the location data. The map was automatically </w:t>
-      </w:r>
-      <w:proofErr w:type="spellStart"/>
-      <w:r>
-        <w:t>centered</w:t>
-      </w:r>
-      <w:proofErr w:type="spellEnd"/>
-      <w:r>
-        <w:t xml:space="preserve"> on the user's location, providing a clear view of their position relative to nearby hostels.</w:t>
-      </w:r>
-    </w:p>
-    <w:p>
-      <w:r>
-        <w:t>6.3. Enhancing User Experience with Location Updates</w:t>
-      </w:r>
-    </w:p>
-    <w:p>
-      <w:r>
-        <w:t>To enhance the user experience, the system was designed to update the user's location in real-time, particularly for users navigating the campus. This was achieved by continuously polling the Geolocation API at regular intervals and updating the map marker accordingly. The feature was optimized to balance the frequency of location updates with the need to conserve device battery life.</w:t>
-      </w:r>
-    </w:p>
-    <w:p>
-      <w:r>
-        <w:t>7. System Testing and Validation</w:t>
-      </w:r>
-    </w:p>
-    <w:p/>
-    <w:p>
-      <w:r>
-        <w:t>7.1. Unit Testing of Individual Components</w:t>
-      </w:r>
-    </w:p>
-    <w:p>
-      <w:r>
-        <w:t xml:space="preserve">Before integrating the various components of the hostel navigation system, each was subjected to rigorous unit testing to ensure they functioned correctly in isolation. This included testing the database queries, </w:t>
-      </w:r>
-      <w:proofErr w:type="spellStart"/>
-      <w:r>
-        <w:t>GeoJSON</w:t>
-      </w:r>
-      <w:proofErr w:type="spellEnd"/>
-      <w:r>
-        <w:t xml:space="preserve"> integration, map rendering, search functionality, route planning, and geolocation features. Python's `</w:t>
-      </w:r>
-      <w:proofErr w:type="spellStart"/>
-      <w:r>
-        <w:t>unittest</w:t>
-      </w:r>
-      <w:proofErr w:type="spellEnd"/>
-      <w:r>
-        <w:t>` framework was used to automate and manage the testing process.</w:t>
-      </w:r>
-    </w:p>
-    <w:p>
-      <w:r>
-        <w:t>7.2. Integration Testing</w:t>
-      </w:r>
-    </w:p>
-    <w:p>
-      <w:r>
-        <w:t>Following successful unit testing, the components were integrated into a cohesive system and subjected to integration testing. This phase involved testing the interactions between different components, such as the communication between the front-end and back-end, the accuracy of spatial queries, and the performance of the map rendering with real-time data. Test cases were designed to cover various scenarios, including edge cases, to ensure the system's robustness.</w:t>
-      </w:r>
-    </w:p>
-    <w:p>
-      <w:r>
-        <w:t>7.3. User Testing and Feedback</w:t>
-      </w:r>
-    </w:p>
-    <w:p>
-      <w:r>
-        <w:t xml:space="preserve">To validate the system's usability and effectiveness, a series of user testing sessions were conducted. Selected users, including students and staff of FUTA, were invited to use the system and provide feedback on its functionality, ease of use, and performance. This feedback was </w:t>
+    </w:p>
+    <w:p>
+      <w:r>
+        <w:t xml:space="preserve">The route data returned by the ORS API was displayed on the map using Leaflet.js. A polyline was drawn on the map to represent the route, with </w:t>
+      </w:r>
+      <w:r>
+        <w:t xml:space="preserve">pre-existing </w:t>
+      </w:r>
+      <w:r>
+        <w:t>markers</w:t>
+      </w:r>
+      <w:r>
+        <w:t xml:space="preserve"> (during search)</w:t>
+      </w:r>
+      <w:r>
+        <w:t xml:space="preserve"> indicating the start and end points</w:t>
+      </w:r>
+    </w:p>
+    <w:p>
+      <w:pPr>
+        <w:rPr>
+          <w:b/>
+          <w:bCs/>
+        </w:rPr>
+      </w:pPr>
+      <w:r>
+        <w:rPr>
+          <w:b/>
+          <w:bCs/>
+        </w:rPr>
+        <w:t>System Testing and Validation</w:t>
+      </w:r>
+    </w:p>
+    <w:p>
+      <w:r>
+        <w:t xml:space="preserve">To validate the system's usability and effectiveness, a series of user testing sessions were conducted. Selected users, including students of FUTA, were invited to use the system and provide feedback on its functionality, ease of use, and performance. This feedback was </w:t>
       </w:r>
       <w:proofErr w:type="spellStart"/>
       <w:r>
@@ -756,17 +821,13 @@
       </w:r>
       <w:proofErr w:type="spellEnd"/>
       <w:r>
-        <w:t xml:space="preserve"> to identify any issues or areas for improvement, which were then addressed in subsequent iterations of the system.</w:t>
-      </w:r>
-    </w:p>
-    <w:p>
-      <w:r>
-        <w:t>7.4. Performance Testing and Optimization</w:t>
-      </w:r>
-    </w:p>
-    <w:p>
-      <w:r>
-        <w:t>Performance testing was conducted to evaluate</w:t>
+        <w:t xml:space="preserve"> to identify any issues or areas for improvement, which were then addressed in subsequent iterations of the </w:t>
+      </w:r>
+      <w:r>
+        <w:t>development process</w:t>
+      </w:r>
+      <w:r>
+        <w:t>.</w:t>
       </w:r>
     </w:p>
     <w:sectPr>
@@ -1280,6 +1341,7 @@
   <w:style w:type="character" w:default="1" w:styleId="DefaultParagraphFont">
     <w:name w:val="Default Paragraph Font"/>
     <w:uiPriority w:val="1"/>
+    <w:semiHidden/>
     <w:unhideWhenUsed/>
   </w:style>
   <w:style w:type="table" w:default="1" w:styleId="TableNormal">

</xml_diff>